<commit_message>
Left over stuff from old CPU
</commit_message>
<xml_diff>
--- a/docs/qlearning-tigerenv.docx
+++ b/docs/qlearning-tigerenv.docx
@@ -25,13 +25,99 @@
         <w:t xml:space="preserve">Q-learning </w:t>
       </w:r>
       <w:r>
-        <w:t xml:space="preserve">requires a value for all &lt;state, action&gt; pairs. This is difficult in partially observable environments since we don’t know the state. Instead, we maintain a belief state from observations observed and actions taken. There are various strategies for representing the belief state, such as maintaining a finite-length history of observations. The objective of this paper is to analyze how different belief state representation perform in partially observable environments. In particular, we will be using the Tiger Environment, which we created to represent the Tiger Problem &lt;CITATION&gt;. </w:t>
-      </w:r>
-      <w:r>
-        <w:t>The performance measures include</w:t>
-      </w:r>
-      <w:r>
-        <w:t xml:space="preserve"> how quickly the agent can learn the optimal policy (if at all) and how large of a q-function is required to represent the state.</w:t>
+        <w:t>requires a value for all state-action</w:t>
+      </w:r>
+      <w:r>
+        <w:t xml:space="preserve"> pairs. This is difficult in partially observable environments since we don’t know the state. Instead, we maintain a belief state</w:t>
+      </w:r>
+      <w:r>
+        <w:t>, which is constructed</w:t>
+      </w:r>
+      <w:r>
+        <w:t xml:space="preserve"> from </w:t>
+      </w:r>
+      <w:r>
+        <w:t xml:space="preserve">past </w:t>
+      </w:r>
+      <w:r>
+        <w:t>observations</w:t>
+      </w:r>
+      <w:r>
+        <w:t>, as well as</w:t>
+      </w:r>
+      <w:r>
+        <w:t xml:space="preserve"> actions</w:t>
+      </w:r>
+      <w:r>
+        <w:t xml:space="preserve"> previously taken</w:t>
+      </w:r>
+      <w:r>
+        <w:t xml:space="preserve">. There are various strategies for representing the belief state, such as maintaining a finite-length history of observations. </w:t>
+      </w:r>
+      <w:r>
+        <w:t xml:space="preserve">Our objective </w:t>
+      </w:r>
+      <w:r>
+        <w:t>is to analyze how different belief state representation</w:t>
+      </w:r>
+      <w:r>
+        <w:t>s</w:t>
+      </w:r>
+      <w:r>
+        <w:t xml:space="preserve"> </w:t>
+      </w:r>
+      <w:r>
+        <w:t>affect whether or not the optimal policy can be learned. W</w:t>
+      </w:r>
+      <w:r>
+        <w:t>e will be using the</w:t>
+      </w:r>
+      <w:r>
+        <w:t xml:space="preserve"> </w:t>
+      </w:r>
+      <w:r>
+        <w:rPr>
+          <w:i/>
+        </w:rPr>
+        <w:t>TigerEnv</w:t>
+      </w:r>
+      <w:r>
+        <w:t xml:space="preserve"> environment</w:t>
+      </w:r>
+      <w:r>
+        <w:t>, which we created to repres</w:t>
+      </w:r>
+      <w:r>
+        <w:t>ent the Tiger Problem</w:t>
+      </w:r>
+      <w:sdt>
+        <w:sdtPr>
+          <w:id w:val="1931773758"/>
+          <w:citation/>
+        </w:sdtPr>
+        <w:sdtContent>
+          <w:r>
+            <w:fldChar w:fldCharType="begin"/>
+          </w:r>
+          <w:r>
+            <w:instrText xml:space="preserve"> CITATION Kae98 \l 1033 </w:instrText>
+          </w:r>
+          <w:r>
+            <w:fldChar w:fldCharType="separate"/>
+          </w:r>
+          <w:r>
+            <w:rPr>
+              <w:noProof/>
+            </w:rPr>
+            <w:t xml:space="preserve"> (Kaelbling, Littman, &amp; Cassandra, 1998)</w:t>
+          </w:r>
+          <w:r>
+            <w:fldChar w:fldCharType="end"/>
+          </w:r>
+        </w:sdtContent>
+      </w:sdt>
+      <w:r>
+        <w:t>.</w:t>
       </w:r>
     </w:p>
     <w:p/>
@@ -90,7 +176,12 @@
         <w:ind w:firstLine="360"/>
       </w:pPr>
       <w:r>
-        <w:t>There are multiple ways of updating the Q values. We will use the TD0 (“tee-dee-zero”) method. In TD0, the q value update is defined as:</w:t>
+        <w:t xml:space="preserve">There are multiple ways of updating the Q values. We will use the TD0 (“tee-dee-zero”) method. In TD0, the q value update </w:t>
+      </w:r>
+      <w:bookmarkStart w:id="0" w:name="_GoBack"/>
+      <w:bookmarkEnd w:id="0"/>
+      <w:r>
+        <w:t>is defined as:</w:t>
       </w:r>
     </w:p>
     <w:p>
@@ -470,6 +561,7 @@
       </w:pPr>
       <w:proofErr w:type="spellStart"/>
       <w:r>
+        <w:lastRenderedPageBreak/>
         <w:t>ObsSingle</w:t>
       </w:r>
       <w:proofErr w:type="spellEnd"/>
@@ -584,6 +676,9 @@
     </w:p>
     <w:p>
       <w:r>
+        <w:rPr>
+          <w:noProof/>
+        </w:rPr>
         <w:drawing>
           <wp:inline distT="0" distB="0" distL="0" distR="0" wp14:anchorId="3CD29DC0" wp14:editId="05C70133">
             <wp:extent cx="5448300" cy="393700"/>
@@ -600,7 +695,7 @@
                     <pic:cNvPicPr/>
                   </pic:nvPicPr>
                   <pic:blipFill>
-                    <a:blip r:embed="rId5"/>
+                    <a:blip r:embed="rId6"/>
                     <a:stretch>
                       <a:fillRect/>
                     </a:stretch>
@@ -897,9 +992,13 @@
     </w:p>
     <w:p>
       <w:r>
+        <w:rPr>
+          <w:noProof/>
+        </w:rPr>
+        <w:lastRenderedPageBreak/>
         <w:drawing>
           <wp:inline distT="0" distB="0" distL="0" distR="0" wp14:anchorId="5254E8BC" wp14:editId="7B53CBF2">
-            <wp:extent cx="3810000" cy="6362700"/>
+            <wp:extent cx="2555210" cy="4267200"/>
             <wp:effectExtent l="0" t="0" r="0" b="0"/>
             <wp:docPr id="9" name="Picture 9"/>
             <wp:cNvGraphicFramePr>
@@ -913,7 +1012,7 @@
                     <pic:cNvPicPr/>
                   </pic:nvPicPr>
                   <pic:blipFill>
-                    <a:blip r:embed="rId6"/>
+                    <a:blip r:embed="rId7"/>
                     <a:stretch>
                       <a:fillRect/>
                     </a:stretch>
@@ -921,7 +1020,7 @@
                   <pic:spPr>
                     <a:xfrm>
                       <a:off x="0" y="0"/>
-                      <a:ext cx="3810000" cy="6362700"/>
+                      <a:ext cx="2558946" cy="4273439"/>
                     </a:xfrm>
                     <a:prstGeom prst="rect">
                       <a:avLst/>
@@ -933,19 +1032,1605 @@
           </wp:inline>
         </w:drawing>
       </w:r>
-      <w:bookmarkStart w:id="0" w:name="_GoBack"/>
-      <w:bookmarkEnd w:id="0"/>
+    </w:p>
+    <w:p>
+      <w:r>
+        <w:rPr>
+          <w:noProof/>
+        </w:rPr>
+        <w:drawing>
+          <wp:inline distT="0" distB="0" distL="0" distR="0" wp14:anchorId="6064B107" wp14:editId="27C49D96">
+            <wp:extent cx="5943600" cy="3198495"/>
+            <wp:effectExtent l="0" t="0" r="0" b="1905"/>
+            <wp:docPr id="2" name="Picture 2"/>
+            <wp:cNvGraphicFramePr>
+              <a:graphicFrameLocks xmlns:a="http://schemas.openxmlformats.org/drawingml/2006/main" noChangeAspect="1"/>
+            </wp:cNvGraphicFramePr>
+            <a:graphic xmlns:a="http://schemas.openxmlformats.org/drawingml/2006/main">
+              <a:graphicData uri="http://schemas.openxmlformats.org/drawingml/2006/picture">
+                <pic:pic xmlns:pic="http://schemas.openxmlformats.org/drawingml/2006/picture">
+                  <pic:nvPicPr>
+                    <pic:cNvPr id="1" name=""/>
+                    <pic:cNvPicPr/>
+                  </pic:nvPicPr>
+                  <pic:blipFill>
+                    <a:blip r:embed="rId8"/>
+                    <a:stretch>
+                      <a:fillRect/>
+                    </a:stretch>
+                  </pic:blipFill>
+                  <pic:spPr>
+                    <a:xfrm>
+                      <a:off x="0" y="0"/>
+                      <a:ext cx="5943600" cy="3198495"/>
+                    </a:xfrm>
+                    <a:prstGeom prst="rect">
+                      <a:avLst/>
+                    </a:prstGeom>
+                  </pic:spPr>
+                </pic:pic>
+              </a:graphicData>
+            </a:graphic>
+          </wp:inline>
+        </w:drawing>
+      </w:r>
     </w:p>
     <w:p>
       <w:r>
         <w:t>As expected, the Q values drift towards</w:t>
       </w:r>
       <w:r>
-        <w:t xml:space="preserve"> -10 for each of the listen actions. TODO why? </w:t>
+        <w:t xml:space="preserve"> -10 for each o</w:t>
+      </w:r>
+      <w:r>
+        <w:t>f the listen actions. TODO why?</w:t>
       </w:r>
     </w:p>
     <w:p/>
+    <w:p>
+      <w:r>
+        <w:t xml:space="preserve">We see that the Q-learner does not learn the optimal policy, which makes sense since a single observation is not enough information to determine if it is best to open a door or not. Instead, </w:t>
+      </w:r>
+      <w:r>
+        <w:lastRenderedPageBreak/>
+        <w:t>the agent is never confident that a tiger is behind either door, and so it takes the “</w:t>
+      </w:r>
+      <w:proofErr w:type="gramStart"/>
+      <w:r>
+        <w:t>least worst</w:t>
+      </w:r>
+      <w:proofErr w:type="gramEnd"/>
+      <w:r>
+        <w:t>” action, which is to listen.</w:t>
+      </w:r>
+    </w:p>
+    <w:p>
+      <w:r>
+        <w:t>For example, let’s say that the previous observation was Growl Left. W</w:t>
+      </w:r>
+      <w:r>
+        <w:t>e know that the reward for listening is always -1</w:t>
+      </w:r>
+      <w:r>
+        <w:t>, so the expected reward of listening is</w:t>
+      </w:r>
+    </w:p>
+    <w:p>
+      <m:oMathPara>
+        <m:oMath>
+          <m:sSub>
+            <m:sSubPr>
+              <m:ctrlPr>
+                <w:rPr>
+                  <w:rFonts w:ascii="Cambria Math" w:hAnsi="Cambria Math"/>
+                  <w:i/>
+                </w:rPr>
+              </m:ctrlPr>
+            </m:sSubPr>
+            <m:e>
+              <m:r>
+                <w:rPr>
+                  <w:rFonts w:ascii="Cambria Math" w:hAnsi="Cambria Math"/>
+                </w:rPr>
+                <m:t>R</m:t>
+              </m:r>
+            </m:e>
+            <m:sub>
+              <m:r>
+                <w:rPr>
+                  <w:rFonts w:ascii="Cambria Math" w:hAnsi="Cambria Math"/>
+                </w:rPr>
+                <m:t>expected</m:t>
+              </m:r>
+            </m:sub>
+          </m:sSub>
+          <m:d>
+            <m:dPr>
+              <m:ctrlPr>
+                <w:rPr>
+                  <w:rFonts w:ascii="Cambria Math" w:hAnsi="Cambria Math"/>
+                  <w:i/>
+                </w:rPr>
+              </m:ctrlPr>
+            </m:dPr>
+            <m:e>
+              <m:r>
+                <w:rPr>
+                  <w:rFonts w:ascii="Cambria Math" w:hAnsi="Cambria Math"/>
+                </w:rPr>
+                <m:t>L</m:t>
+              </m:r>
+            </m:e>
+            <m:e>
+              <m:r>
+                <w:rPr>
+                  <w:rFonts w:ascii="Cambria Math" w:hAnsi="Cambria Math"/>
+                </w:rPr>
+                <m:t>GL</m:t>
+              </m:r>
+            </m:e>
+          </m:d>
+          <m:r>
+            <w:rPr>
+              <w:rFonts w:ascii="Cambria Math" w:hAnsi="Cambria Math"/>
+            </w:rPr>
+            <m:t>=-1</m:t>
+          </m:r>
+        </m:oMath>
+      </m:oMathPara>
+    </w:p>
+    <w:p>
+      <w:r>
+        <w:t>Similarly, we can compute the expected reward of opening the left door as</w:t>
+      </w:r>
+    </w:p>
+    <w:p>
+      <w:pPr>
+        <w:rPr>
+          <w:rFonts w:eastAsiaTheme="minorEastAsia"/>
+        </w:rPr>
+      </w:pPr>
+      <m:oMathPara>
+        <m:oMath>
+          <m:sSub>
+            <m:sSubPr>
+              <m:ctrlPr>
+                <w:rPr>
+                  <w:rFonts w:ascii="Cambria Math" w:hAnsi="Cambria Math"/>
+                  <w:i/>
+                </w:rPr>
+              </m:ctrlPr>
+            </m:sSubPr>
+            <m:e>
+              <m:r>
+                <w:rPr>
+                  <w:rFonts w:ascii="Cambria Math" w:hAnsi="Cambria Math"/>
+                </w:rPr>
+                <m:t>R</m:t>
+              </m:r>
+            </m:e>
+            <m:sub>
+              <m:r>
+                <w:rPr>
+                  <w:rFonts w:ascii="Cambria Math" w:hAnsi="Cambria Math"/>
+                </w:rPr>
+                <m:t>expected</m:t>
+              </m:r>
+            </m:sub>
+          </m:sSub>
+          <m:d>
+            <m:dPr>
+              <m:ctrlPr>
+                <w:rPr>
+                  <w:rFonts w:ascii="Cambria Math" w:hAnsi="Cambria Math"/>
+                  <w:i/>
+                </w:rPr>
+              </m:ctrlPr>
+            </m:dPr>
+            <m:e>
+              <m:r>
+                <w:rPr>
+                  <w:rFonts w:ascii="Cambria Math" w:hAnsi="Cambria Math"/>
+                </w:rPr>
+                <m:t>OR|GL</m:t>
+              </m:r>
+            </m:e>
+          </m:d>
+          <m:r>
+            <w:rPr>
+              <w:rFonts w:ascii="Cambria Math" w:hAnsi="Cambria Math"/>
+            </w:rPr>
+            <m:t>=P</m:t>
+          </m:r>
+          <m:d>
+            <m:dPr>
+              <m:ctrlPr>
+                <w:rPr>
+                  <w:rFonts w:ascii="Cambria Math" w:hAnsi="Cambria Math"/>
+                  <w:i/>
+                </w:rPr>
+              </m:ctrlPr>
+            </m:dPr>
+            <m:e>
+              <m:r>
+                <w:rPr>
+                  <w:rFonts w:ascii="Cambria Math" w:hAnsi="Cambria Math"/>
+                </w:rPr>
+                <m:t>TL|GL</m:t>
+              </m:r>
+            </m:e>
+          </m:d>
+          <m:d>
+            <m:dPr>
+              <m:ctrlPr>
+                <w:rPr>
+                  <w:rFonts w:ascii="Cambria Math" w:hAnsi="Cambria Math"/>
+                  <w:i/>
+                </w:rPr>
+              </m:ctrlPr>
+            </m:dPr>
+            <m:e>
+              <m:sSub>
+                <m:sSubPr>
+                  <m:ctrlPr>
+                    <w:rPr>
+                      <w:rFonts w:ascii="Cambria Math" w:hAnsi="Cambria Math"/>
+                      <w:i/>
+                    </w:rPr>
+                  </m:ctrlPr>
+                </m:sSubPr>
+                <m:e>
+                  <m:r>
+                    <w:rPr>
+                      <w:rFonts w:ascii="Cambria Math" w:hAnsi="Cambria Math"/>
+                    </w:rPr>
+                    <m:t>R</m:t>
+                  </m:r>
+                </m:e>
+                <m:sub>
+                  <m:r>
+                    <w:rPr>
+                      <w:rFonts w:ascii="Cambria Math" w:hAnsi="Cambria Math"/>
+                    </w:rPr>
+                    <m:t>Tiger</m:t>
+                  </m:r>
+                </m:sub>
+              </m:sSub>
+            </m:e>
+          </m:d>
+          <m:r>
+            <w:rPr>
+              <w:rFonts w:ascii="Cambria Math" w:hAnsi="Cambria Math"/>
+            </w:rPr>
+            <m:t>+P</m:t>
+          </m:r>
+          <m:d>
+            <m:dPr>
+              <m:ctrlPr>
+                <w:rPr>
+                  <w:rFonts w:ascii="Cambria Math" w:hAnsi="Cambria Math"/>
+                  <w:i/>
+                </w:rPr>
+              </m:ctrlPr>
+            </m:dPr>
+            <m:e>
+              <m:r>
+                <w:rPr>
+                  <w:rFonts w:ascii="Cambria Math" w:hAnsi="Cambria Math"/>
+                </w:rPr>
+                <m:t>TR|GL</m:t>
+              </m:r>
+            </m:e>
+          </m:d>
+          <m:d>
+            <m:dPr>
+              <m:ctrlPr>
+                <w:rPr>
+                  <w:rFonts w:ascii="Cambria Math" w:hAnsi="Cambria Math"/>
+                  <w:i/>
+                </w:rPr>
+              </m:ctrlPr>
+            </m:dPr>
+            <m:e>
+              <m:sSub>
+                <m:sSubPr>
+                  <m:ctrlPr>
+                    <w:rPr>
+                      <w:rFonts w:ascii="Cambria Math" w:hAnsi="Cambria Math"/>
+                      <w:i/>
+                    </w:rPr>
+                  </m:ctrlPr>
+                </m:sSubPr>
+                <m:e>
+                  <m:r>
+                    <w:rPr>
+                      <w:rFonts w:ascii="Cambria Math" w:hAnsi="Cambria Math"/>
+                    </w:rPr>
+                    <m:t>R</m:t>
+                  </m:r>
+                </m:e>
+                <m:sub>
+                  <m:r>
+                    <w:rPr>
+                      <w:rFonts w:ascii="Cambria Math" w:hAnsi="Cambria Math"/>
+                    </w:rPr>
+                    <m:t>Gold</m:t>
+                  </m:r>
+                </m:sub>
+              </m:sSub>
+            </m:e>
+          </m:d>
+        </m:oMath>
+      </m:oMathPara>
+    </w:p>
+    <w:p>
+      <w:pPr>
+        <w:rPr>
+          <w:rFonts w:eastAsiaTheme="minorEastAsia"/>
+        </w:rPr>
+      </w:pPr>
+      <w:r>
+        <w:rPr>
+          <w:rFonts w:eastAsiaTheme="minorEastAsia"/>
+        </w:rPr>
+        <w:t xml:space="preserve">Since the probability of TL is actually dependent on the </w:t>
+      </w:r>
+      <w:r>
+        <w:rPr>
+          <w:rFonts w:eastAsiaTheme="minorEastAsia"/>
+        </w:rPr>
+        <w:t xml:space="preserve">previous </w:t>
+      </w:r>
+      <w:r>
+        <w:rPr>
+          <w:rFonts w:eastAsiaTheme="minorEastAsia"/>
+        </w:rPr>
+        <w:t xml:space="preserve">observation </w:t>
+      </w:r>
+      <w:r>
+        <w:rPr>
+          <w:rFonts w:eastAsiaTheme="minorEastAsia"/>
+          <w:i/>
+        </w:rPr>
+        <w:t>and</w:t>
+      </w:r>
+      <w:r>
+        <w:rPr>
+          <w:rFonts w:eastAsiaTheme="minorEastAsia"/>
+        </w:rPr>
+        <w:t xml:space="preserve"> the </w:t>
+      </w:r>
+      <w:r>
+        <w:rPr>
+          <w:rFonts w:eastAsiaTheme="minorEastAsia"/>
+        </w:rPr>
+        <w:t xml:space="preserve">previous </w:t>
+      </w:r>
+      <w:r>
+        <w:rPr>
+          <w:rFonts w:eastAsiaTheme="minorEastAsia"/>
+        </w:rPr>
+        <w:t>action</w:t>
+      </w:r>
+      <w:r>
+        <w:rPr>
+          <w:rFonts w:eastAsiaTheme="minorEastAsia"/>
+        </w:rPr>
+        <w:t xml:space="preserve"> (At-1)</w:t>
+      </w:r>
+      <w:r>
+        <w:rPr>
+          <w:rFonts w:eastAsiaTheme="minorEastAsia"/>
+        </w:rPr>
+        <w:t xml:space="preserve">, </w:t>
+      </w:r>
+      <w:r>
+        <w:rPr>
+          <w:rFonts w:eastAsiaTheme="minorEastAsia"/>
+        </w:rPr>
+        <w:t>we can write P(TL|GL) as</w:t>
+      </w:r>
+    </w:p>
+    <w:p>
+      <w:pPr>
+        <w:rPr>
+          <w:rFonts w:eastAsiaTheme="minorEastAsia"/>
+        </w:rPr>
+      </w:pPr>
+      <m:oMathPara>
+        <m:oMath>
+          <m:r>
+            <w:rPr>
+              <w:rFonts w:ascii="Cambria Math" w:eastAsiaTheme="minorEastAsia" w:hAnsi="Cambria Math"/>
+            </w:rPr>
+            <m:t>P</m:t>
+          </m:r>
+          <m:d>
+            <m:dPr>
+              <m:ctrlPr>
+                <w:rPr>
+                  <w:rFonts w:ascii="Cambria Math" w:eastAsiaTheme="minorEastAsia" w:hAnsi="Cambria Math"/>
+                  <w:i/>
+                </w:rPr>
+              </m:ctrlPr>
+            </m:dPr>
+            <m:e>
+              <m:r>
+                <w:rPr>
+                  <w:rFonts w:ascii="Cambria Math" w:eastAsiaTheme="minorEastAsia" w:hAnsi="Cambria Math"/>
+                </w:rPr>
+                <m:t>TL</m:t>
+              </m:r>
+            </m:e>
+            <m:e>
+              <m:r>
+                <w:rPr>
+                  <w:rFonts w:ascii="Cambria Math" w:eastAsiaTheme="minorEastAsia" w:hAnsi="Cambria Math"/>
+                </w:rPr>
+                <m:t>GL</m:t>
+              </m:r>
+            </m:e>
+          </m:d>
+          <m:r>
+            <w:rPr>
+              <w:rFonts w:ascii="Cambria Math" w:eastAsiaTheme="minorEastAsia" w:hAnsi="Cambria Math"/>
+            </w:rPr>
+            <m:t>=P</m:t>
+          </m:r>
+          <m:d>
+            <m:dPr>
+              <m:ctrlPr>
+                <w:rPr>
+                  <w:rFonts w:ascii="Cambria Math" w:eastAsiaTheme="minorEastAsia" w:hAnsi="Cambria Math"/>
+                  <w:i/>
+                </w:rPr>
+              </m:ctrlPr>
+            </m:dPr>
+            <m:e>
+              <m:r>
+                <w:rPr>
+                  <w:rFonts w:ascii="Cambria Math" w:eastAsiaTheme="minorEastAsia" w:hAnsi="Cambria Math"/>
+                </w:rPr>
+                <m:t>TL</m:t>
+              </m:r>
+            </m:e>
+            <m:e>
+              <m:sSub>
+                <m:sSubPr>
+                  <m:ctrlPr>
+                    <w:rPr>
+                      <w:rFonts w:ascii="Cambria Math" w:eastAsiaTheme="minorEastAsia" w:hAnsi="Cambria Math"/>
+                      <w:i/>
+                    </w:rPr>
+                  </m:ctrlPr>
+                </m:sSubPr>
+                <m:e>
+                  <m:r>
+                    <w:rPr>
+                      <w:rFonts w:ascii="Cambria Math" w:eastAsiaTheme="minorEastAsia" w:hAnsi="Cambria Math"/>
+                    </w:rPr>
+                    <m:t>GL,A</m:t>
+                  </m:r>
+                </m:e>
+                <m:sub>
+                  <m:r>
+                    <w:rPr>
+                      <w:rFonts w:ascii="Cambria Math" w:eastAsiaTheme="minorEastAsia" w:hAnsi="Cambria Math"/>
+                    </w:rPr>
+                    <m:t>L</m:t>
+                  </m:r>
+                </m:sub>
+              </m:sSub>
+            </m:e>
+          </m:d>
+          <m:r>
+            <w:rPr>
+              <w:rFonts w:ascii="Cambria Math" w:eastAsiaTheme="minorEastAsia" w:hAnsi="Cambria Math"/>
+            </w:rPr>
+            <m:t>P</m:t>
+          </m:r>
+          <m:d>
+            <m:dPr>
+              <m:ctrlPr>
+                <w:rPr>
+                  <w:rFonts w:ascii="Cambria Math" w:eastAsiaTheme="minorEastAsia" w:hAnsi="Cambria Math"/>
+                  <w:i/>
+                </w:rPr>
+              </m:ctrlPr>
+            </m:dPr>
+            <m:e>
+              <m:sSub>
+                <m:sSubPr>
+                  <m:ctrlPr>
+                    <w:rPr>
+                      <w:rFonts w:ascii="Cambria Math" w:eastAsiaTheme="minorEastAsia" w:hAnsi="Cambria Math"/>
+                      <w:i/>
+                    </w:rPr>
+                  </m:ctrlPr>
+                </m:sSubPr>
+                <m:e>
+                  <m:r>
+                    <w:rPr>
+                      <w:rFonts w:ascii="Cambria Math" w:eastAsiaTheme="minorEastAsia" w:hAnsi="Cambria Math"/>
+                    </w:rPr>
+                    <m:t>A</m:t>
+                  </m:r>
+                </m:e>
+                <m:sub>
+                  <m:r>
+                    <w:rPr>
+                      <w:rFonts w:ascii="Cambria Math" w:eastAsiaTheme="minorEastAsia" w:hAnsi="Cambria Math"/>
+                    </w:rPr>
+                    <m:t>L</m:t>
+                  </m:r>
+                </m:sub>
+              </m:sSub>
+            </m:e>
+          </m:d>
+          <m:r>
+            <w:rPr>
+              <w:rFonts w:ascii="Cambria Math" w:eastAsiaTheme="minorEastAsia" w:hAnsi="Cambria Math"/>
+            </w:rPr>
+            <m:t>+P</m:t>
+          </m:r>
+          <m:d>
+            <m:dPr>
+              <m:ctrlPr>
+                <w:rPr>
+                  <w:rFonts w:ascii="Cambria Math" w:eastAsiaTheme="minorEastAsia" w:hAnsi="Cambria Math"/>
+                  <w:i/>
+                </w:rPr>
+              </m:ctrlPr>
+            </m:dPr>
+            <m:e>
+              <m:r>
+                <w:rPr>
+                  <w:rFonts w:ascii="Cambria Math" w:eastAsiaTheme="minorEastAsia" w:hAnsi="Cambria Math"/>
+                </w:rPr>
+                <m:t>TL</m:t>
+              </m:r>
+            </m:e>
+            <m:e>
+              <m:r>
+                <w:rPr>
+                  <w:rFonts w:ascii="Cambria Math" w:eastAsiaTheme="minorEastAsia" w:hAnsi="Cambria Math"/>
+                </w:rPr>
+                <m:t>GL,</m:t>
+              </m:r>
+              <m:sSub>
+                <m:sSubPr>
+                  <m:ctrlPr>
+                    <w:rPr>
+                      <w:rFonts w:ascii="Cambria Math" w:eastAsiaTheme="minorEastAsia" w:hAnsi="Cambria Math"/>
+                      <w:i/>
+                    </w:rPr>
+                  </m:ctrlPr>
+                </m:sSubPr>
+                <m:e>
+                  <m:r>
+                    <w:rPr>
+                      <w:rFonts w:ascii="Cambria Math" w:eastAsiaTheme="minorEastAsia" w:hAnsi="Cambria Math"/>
+                    </w:rPr>
+                    <m:t>A</m:t>
+                  </m:r>
+                </m:e>
+                <m:sub>
+                  <m:r>
+                    <w:rPr>
+                      <w:rFonts w:ascii="Cambria Math" w:eastAsiaTheme="minorEastAsia" w:hAnsi="Cambria Math"/>
+                    </w:rPr>
+                    <m:t>OL</m:t>
+                  </m:r>
+                </m:sub>
+              </m:sSub>
+            </m:e>
+          </m:d>
+          <m:r>
+            <w:rPr>
+              <w:rFonts w:ascii="Cambria Math" w:eastAsiaTheme="minorEastAsia" w:hAnsi="Cambria Math"/>
+            </w:rPr>
+            <m:t>P</m:t>
+          </m:r>
+          <m:d>
+            <m:dPr>
+              <m:ctrlPr>
+                <w:rPr>
+                  <w:rFonts w:ascii="Cambria Math" w:eastAsiaTheme="minorEastAsia" w:hAnsi="Cambria Math"/>
+                  <w:i/>
+                </w:rPr>
+              </m:ctrlPr>
+            </m:dPr>
+            <m:e>
+              <m:sSub>
+                <m:sSubPr>
+                  <m:ctrlPr>
+                    <w:rPr>
+                      <w:rFonts w:ascii="Cambria Math" w:eastAsiaTheme="minorEastAsia" w:hAnsi="Cambria Math"/>
+                      <w:i/>
+                    </w:rPr>
+                  </m:ctrlPr>
+                </m:sSubPr>
+                <m:e>
+                  <m:r>
+                    <w:rPr>
+                      <w:rFonts w:ascii="Cambria Math" w:eastAsiaTheme="minorEastAsia" w:hAnsi="Cambria Math"/>
+                    </w:rPr>
+                    <m:t>A</m:t>
+                  </m:r>
+                </m:e>
+                <m:sub>
+                  <m:r>
+                    <w:rPr>
+                      <w:rFonts w:ascii="Cambria Math" w:eastAsiaTheme="minorEastAsia" w:hAnsi="Cambria Math"/>
+                    </w:rPr>
+                    <m:t>OL</m:t>
+                  </m:r>
+                </m:sub>
+              </m:sSub>
+            </m:e>
+          </m:d>
+          <m:r>
+            <w:rPr>
+              <w:rFonts w:ascii="Cambria Math" w:eastAsiaTheme="minorEastAsia" w:hAnsi="Cambria Math"/>
+            </w:rPr>
+            <m:t>+P</m:t>
+          </m:r>
+          <m:d>
+            <m:dPr>
+              <m:ctrlPr>
+                <w:rPr>
+                  <w:rFonts w:ascii="Cambria Math" w:eastAsiaTheme="minorEastAsia" w:hAnsi="Cambria Math"/>
+                  <w:i/>
+                </w:rPr>
+              </m:ctrlPr>
+            </m:dPr>
+            <m:e>
+              <m:r>
+                <w:rPr>
+                  <w:rFonts w:ascii="Cambria Math" w:eastAsiaTheme="minorEastAsia" w:hAnsi="Cambria Math"/>
+                </w:rPr>
+                <m:t>TL</m:t>
+              </m:r>
+            </m:e>
+            <m:e>
+              <m:r>
+                <w:rPr>
+                  <w:rFonts w:ascii="Cambria Math" w:eastAsiaTheme="minorEastAsia" w:hAnsi="Cambria Math"/>
+                </w:rPr>
+                <m:t>GL,</m:t>
+              </m:r>
+              <m:sSub>
+                <m:sSubPr>
+                  <m:ctrlPr>
+                    <w:rPr>
+                      <w:rFonts w:ascii="Cambria Math" w:eastAsiaTheme="minorEastAsia" w:hAnsi="Cambria Math"/>
+                      <w:i/>
+                    </w:rPr>
+                  </m:ctrlPr>
+                </m:sSubPr>
+                <m:e>
+                  <m:r>
+                    <w:rPr>
+                      <w:rFonts w:ascii="Cambria Math" w:eastAsiaTheme="minorEastAsia" w:hAnsi="Cambria Math"/>
+                    </w:rPr>
+                    <m:t>A</m:t>
+                  </m:r>
+                </m:e>
+                <m:sub>
+                  <m:r>
+                    <w:rPr>
+                      <w:rFonts w:ascii="Cambria Math" w:eastAsiaTheme="minorEastAsia" w:hAnsi="Cambria Math"/>
+                    </w:rPr>
+                    <m:t>OR</m:t>
+                  </m:r>
+                </m:sub>
+              </m:sSub>
+            </m:e>
+          </m:d>
+          <m:r>
+            <w:rPr>
+              <w:rFonts w:ascii="Cambria Math" w:eastAsiaTheme="minorEastAsia" w:hAnsi="Cambria Math"/>
+            </w:rPr>
+            <m:t>P</m:t>
+          </m:r>
+          <m:d>
+            <m:dPr>
+              <m:ctrlPr>
+                <w:rPr>
+                  <w:rFonts w:ascii="Cambria Math" w:eastAsiaTheme="minorEastAsia" w:hAnsi="Cambria Math"/>
+                  <w:i/>
+                </w:rPr>
+              </m:ctrlPr>
+            </m:dPr>
+            <m:e>
+              <m:sSub>
+                <m:sSubPr>
+                  <m:ctrlPr>
+                    <w:rPr>
+                      <w:rFonts w:ascii="Cambria Math" w:eastAsiaTheme="minorEastAsia" w:hAnsi="Cambria Math"/>
+                      <w:i/>
+                    </w:rPr>
+                  </m:ctrlPr>
+                </m:sSubPr>
+                <m:e>
+                  <m:r>
+                    <w:rPr>
+                      <w:rFonts w:ascii="Cambria Math" w:eastAsiaTheme="minorEastAsia" w:hAnsi="Cambria Math"/>
+                    </w:rPr>
+                    <m:t>A</m:t>
+                  </m:r>
+                </m:e>
+                <m:sub>
+                  <m:r>
+                    <w:rPr>
+                      <w:rFonts w:ascii="Cambria Math" w:eastAsiaTheme="minorEastAsia" w:hAnsi="Cambria Math"/>
+                    </w:rPr>
+                    <m:t>OR</m:t>
+                  </m:r>
+                </m:sub>
+              </m:sSub>
+            </m:e>
+          </m:d>
+        </m:oMath>
+      </m:oMathPara>
+    </w:p>
+    <w:p>
+      <w:pPr>
+        <w:rPr>
+          <w:rFonts w:eastAsiaTheme="minorEastAsia"/>
+        </w:rPr>
+      </w:pPr>
+      <w:r>
+        <w:rPr>
+          <w:rFonts w:eastAsiaTheme="minorEastAsia"/>
+        </w:rPr>
+        <w:t>We can write P(TR|GL) similarly.</w:t>
+      </w:r>
+    </w:p>
+    <w:p>
+      <w:pPr>
+        <w:rPr>
+          <w:rFonts w:eastAsiaTheme="minorEastAsia"/>
+        </w:rPr>
+      </w:pPr>
+      <w:r>
+        <w:rPr>
+          <w:rFonts w:eastAsiaTheme="minorEastAsia"/>
+        </w:rPr>
+        <w:t xml:space="preserve">Then we can rewrite </w:t>
+      </w:r>
+      <w:proofErr w:type="spellStart"/>
+      <w:r>
+        <w:rPr>
+          <w:rFonts w:eastAsiaTheme="minorEastAsia"/>
+        </w:rPr>
+        <w:t>R_</w:t>
+      </w:r>
+      <w:proofErr w:type="gramStart"/>
+      <w:r>
+        <w:rPr>
+          <w:rFonts w:eastAsiaTheme="minorEastAsia"/>
+        </w:rPr>
+        <w:t>exp</w:t>
+      </w:r>
+      <w:proofErr w:type="spellEnd"/>
+      <w:r>
+        <w:rPr>
+          <w:rFonts w:eastAsiaTheme="minorEastAsia"/>
+        </w:rPr>
+        <w:t>(</w:t>
+      </w:r>
+      <w:proofErr w:type="gramEnd"/>
+      <w:r>
+        <w:rPr>
+          <w:rFonts w:eastAsiaTheme="minorEastAsia"/>
+        </w:rPr>
+        <w:t>OR|GL) as</w:t>
+      </w:r>
+    </w:p>
+    <w:p>
+      <w:pPr>
+        <w:rPr>
+          <w:rFonts w:eastAsiaTheme="minorEastAsia"/>
+        </w:rPr>
+      </w:pPr>
+      <m:oMathPara>
+        <m:oMath>
+          <m:sSub>
+            <m:sSubPr>
+              <m:ctrlPr>
+                <w:rPr>
+                  <w:rFonts w:ascii="Cambria Math" w:eastAsiaTheme="minorEastAsia" w:hAnsi="Cambria Math"/>
+                  <w:i/>
+                </w:rPr>
+              </m:ctrlPr>
+            </m:sSubPr>
+            <m:e>
+              <m:r>
+                <w:rPr>
+                  <w:rFonts w:ascii="Cambria Math" w:eastAsiaTheme="minorEastAsia" w:hAnsi="Cambria Math"/>
+                </w:rPr>
+                <m:t>R</m:t>
+              </m:r>
+            </m:e>
+            <m:sub>
+              <m:r>
+                <w:rPr>
+                  <w:rFonts w:ascii="Cambria Math" w:eastAsiaTheme="minorEastAsia" w:hAnsi="Cambria Math"/>
+                </w:rPr>
+                <m:t>EXP</m:t>
+              </m:r>
+            </m:sub>
+          </m:sSub>
+          <m:d>
+            <m:dPr>
+              <m:ctrlPr>
+                <w:rPr>
+                  <w:rFonts w:ascii="Cambria Math" w:eastAsiaTheme="minorEastAsia" w:hAnsi="Cambria Math"/>
+                  <w:i/>
+                </w:rPr>
+              </m:ctrlPr>
+            </m:dPr>
+            <m:e>
+              <m:r>
+                <w:rPr>
+                  <w:rFonts w:ascii="Cambria Math" w:eastAsiaTheme="minorEastAsia" w:hAnsi="Cambria Math"/>
+                </w:rPr>
+                <m:t>OR</m:t>
+              </m:r>
+            </m:e>
+            <m:e>
+              <m:r>
+                <w:rPr>
+                  <w:rFonts w:ascii="Cambria Math" w:eastAsiaTheme="minorEastAsia" w:hAnsi="Cambria Math"/>
+                </w:rPr>
+                <m:t>GL</m:t>
+              </m:r>
+            </m:e>
+          </m:d>
+          <m:r>
+            <w:rPr>
+              <w:rFonts w:ascii="Cambria Math" w:eastAsiaTheme="minorEastAsia" w:hAnsi="Cambria Math"/>
+            </w:rPr>
+            <m:t>=</m:t>
+          </m:r>
+          <m:sSub>
+            <m:sSubPr>
+              <m:ctrlPr>
+                <w:rPr>
+                  <w:rFonts w:ascii="Cambria Math" w:eastAsiaTheme="minorEastAsia" w:hAnsi="Cambria Math"/>
+                  <w:i/>
+                </w:rPr>
+              </m:ctrlPr>
+            </m:sSubPr>
+            <m:e>
+              <m:r>
+                <w:rPr>
+                  <w:rFonts w:ascii="Cambria Math" w:eastAsiaTheme="minorEastAsia" w:hAnsi="Cambria Math"/>
+                </w:rPr>
+                <m:t>R</m:t>
+              </m:r>
+            </m:e>
+            <m:sub>
+              <m:r>
+                <w:rPr>
+                  <w:rFonts w:ascii="Cambria Math" w:eastAsiaTheme="minorEastAsia" w:hAnsi="Cambria Math"/>
+                </w:rPr>
+                <m:t>G</m:t>
+              </m:r>
+            </m:sub>
+          </m:sSub>
+          <m:d>
+            <m:dPr>
+              <m:begChr m:val="["/>
+              <m:endChr m:val="]"/>
+              <m:ctrlPr>
+                <w:rPr>
+                  <w:rFonts w:ascii="Cambria Math" w:eastAsiaTheme="minorEastAsia" w:hAnsi="Cambria Math"/>
+                  <w:i/>
+                </w:rPr>
+              </m:ctrlPr>
+            </m:dPr>
+            <m:e>
+              <m:sSub>
+                <m:sSubPr>
+                  <m:ctrlPr>
+                    <w:rPr>
+                      <w:rFonts w:ascii="Cambria Math" w:eastAsiaTheme="minorEastAsia" w:hAnsi="Cambria Math"/>
+                      <w:i/>
+                    </w:rPr>
+                  </m:ctrlPr>
+                </m:sSubPr>
+                <m:e>
+                  <m:r>
+                    <w:rPr>
+                      <w:rFonts w:ascii="Cambria Math" w:eastAsiaTheme="minorEastAsia" w:hAnsi="Cambria Math"/>
+                    </w:rPr>
+                    <m:t>Acc</m:t>
+                  </m:r>
+                </m:e>
+                <m:sub>
+                  <m:r>
+                    <w:rPr>
+                      <w:rFonts w:ascii="Cambria Math" w:eastAsiaTheme="minorEastAsia" w:hAnsi="Cambria Math"/>
+                    </w:rPr>
+                    <m:t>obs</m:t>
+                  </m:r>
+                </m:sub>
+              </m:sSub>
+              <m:r>
+                <w:rPr>
+                  <w:rFonts w:ascii="Cambria Math" w:eastAsiaTheme="minorEastAsia" w:hAnsi="Cambria Math"/>
+                </w:rPr>
+                <m:t>P(</m:t>
+              </m:r>
+              <m:sSub>
+                <m:sSubPr>
+                  <m:ctrlPr>
+                    <w:rPr>
+                      <w:rFonts w:ascii="Cambria Math" w:eastAsiaTheme="minorEastAsia" w:hAnsi="Cambria Math"/>
+                      <w:i/>
+                    </w:rPr>
+                  </m:ctrlPr>
+                </m:sSubPr>
+                <m:e>
+                  <m:r>
+                    <w:rPr>
+                      <w:rFonts w:ascii="Cambria Math" w:eastAsiaTheme="minorEastAsia" w:hAnsi="Cambria Math"/>
+                    </w:rPr>
+                    <m:t>A</m:t>
+                  </m:r>
+                </m:e>
+                <m:sub>
+                  <m:r>
+                    <w:rPr>
+                      <w:rFonts w:ascii="Cambria Math" w:eastAsiaTheme="minorEastAsia" w:hAnsi="Cambria Math"/>
+                    </w:rPr>
+                    <m:t>L</m:t>
+                  </m:r>
+                </m:sub>
+              </m:sSub>
+              <m:r>
+                <w:rPr>
+                  <w:rFonts w:ascii="Cambria Math" w:eastAsiaTheme="minorEastAsia" w:hAnsi="Cambria Math"/>
+                </w:rPr>
+                <m:t>)+P</m:t>
+              </m:r>
+              <m:d>
+                <m:dPr>
+                  <m:ctrlPr>
+                    <w:rPr>
+                      <w:rFonts w:ascii="Cambria Math" w:eastAsiaTheme="minorEastAsia" w:hAnsi="Cambria Math"/>
+                      <w:i/>
+                    </w:rPr>
+                  </m:ctrlPr>
+                </m:dPr>
+                <m:e>
+                  <m:r>
+                    <w:rPr>
+                      <w:rFonts w:ascii="Cambria Math" w:eastAsiaTheme="minorEastAsia" w:hAnsi="Cambria Math"/>
+                    </w:rPr>
+                    <m:t>TL</m:t>
+                  </m:r>
+                </m:e>
+                <m:e>
+                  <m:r>
+                    <w:rPr>
+                      <w:rFonts w:ascii="Cambria Math" w:eastAsiaTheme="minorEastAsia" w:hAnsi="Cambria Math"/>
+                    </w:rPr>
+                    <m:t>OL</m:t>
+                  </m:r>
+                </m:e>
+              </m:d>
+              <m:r>
+                <w:rPr>
+                  <w:rFonts w:ascii="Cambria Math" w:eastAsiaTheme="minorEastAsia" w:hAnsi="Cambria Math"/>
+                </w:rPr>
+                <m:t>P</m:t>
+              </m:r>
+              <m:d>
+                <m:dPr>
+                  <m:ctrlPr>
+                    <w:rPr>
+                      <w:rFonts w:ascii="Cambria Math" w:eastAsiaTheme="minorEastAsia" w:hAnsi="Cambria Math"/>
+                      <w:i/>
+                    </w:rPr>
+                  </m:ctrlPr>
+                </m:dPr>
+                <m:e>
+                  <m:sSub>
+                    <m:sSubPr>
+                      <m:ctrlPr>
+                        <w:rPr>
+                          <w:rFonts w:ascii="Cambria Math" w:eastAsiaTheme="minorEastAsia" w:hAnsi="Cambria Math"/>
+                          <w:i/>
+                        </w:rPr>
+                      </m:ctrlPr>
+                    </m:sSubPr>
+                    <m:e>
+                      <m:r>
+                        <w:rPr>
+                          <w:rFonts w:ascii="Cambria Math" w:eastAsiaTheme="minorEastAsia" w:hAnsi="Cambria Math"/>
+                        </w:rPr>
+                        <m:t>A</m:t>
+                      </m:r>
+                    </m:e>
+                    <m:sub>
+                      <m:r>
+                        <w:rPr>
+                          <w:rFonts w:ascii="Cambria Math" w:eastAsiaTheme="minorEastAsia" w:hAnsi="Cambria Math"/>
+                        </w:rPr>
+                        <m:t>OL</m:t>
+                      </m:r>
+                    </m:sub>
+                  </m:sSub>
+                </m:e>
+              </m:d>
+              <m:r>
+                <w:rPr>
+                  <w:rFonts w:ascii="Cambria Math" w:eastAsiaTheme="minorEastAsia" w:hAnsi="Cambria Math"/>
+                </w:rPr>
+                <m:t>+P(TL|OR)</m:t>
+              </m:r>
+            </m:e>
+          </m:d>
+        </m:oMath>
+      </m:oMathPara>
+    </w:p>
+    <w:p>
+      <w:pPr>
+        <w:rPr>
+          <w:rFonts w:eastAsiaTheme="minorEastAsia"/>
+        </w:rPr>
+      </w:pPr>
+      <m:oMathPara>
+        <m:oMathParaPr>
+          <m:jc m:val="center"/>
+        </m:oMathParaPr>
+        <m:oMath>
+          <m:r>
+            <w:rPr>
+              <w:rFonts w:ascii="Cambria Math" w:eastAsiaTheme="minorEastAsia" w:hAnsi="Cambria Math"/>
+            </w:rPr>
+            <m:t xml:space="preserve">                                         +</m:t>
+          </m:r>
+          <m:sSub>
+            <m:sSubPr>
+              <m:ctrlPr>
+                <w:rPr>
+                  <w:rFonts w:ascii="Cambria Math" w:eastAsiaTheme="minorEastAsia" w:hAnsi="Cambria Math"/>
+                  <w:i/>
+                </w:rPr>
+              </m:ctrlPr>
+            </m:sSubPr>
+            <m:e>
+              <m:r>
+                <w:rPr>
+                  <w:rFonts w:ascii="Cambria Math" w:eastAsiaTheme="minorEastAsia" w:hAnsi="Cambria Math"/>
+                </w:rPr>
+                <m:t>R</m:t>
+              </m:r>
+            </m:e>
+            <m:sub>
+              <m:r>
+                <w:rPr>
+                  <w:rFonts w:ascii="Cambria Math" w:eastAsiaTheme="minorEastAsia" w:hAnsi="Cambria Math"/>
+                </w:rPr>
+                <m:t>T</m:t>
+              </m:r>
+            </m:sub>
+          </m:sSub>
+          <m:d>
+            <m:dPr>
+              <m:begChr m:val="["/>
+              <m:endChr m:val="]"/>
+              <m:ctrlPr>
+                <w:rPr>
+                  <w:rFonts w:ascii="Cambria Math" w:eastAsiaTheme="minorEastAsia" w:hAnsi="Cambria Math"/>
+                  <w:i/>
+                </w:rPr>
+              </m:ctrlPr>
+            </m:dPr>
+            <m:e>
+              <m:r>
+                <w:rPr>
+                  <w:rFonts w:ascii="Cambria Math" w:eastAsiaTheme="minorEastAsia" w:hAnsi="Cambria Math"/>
+                </w:rPr>
+                <m:t>(1-</m:t>
+              </m:r>
+              <m:sSub>
+                <m:sSubPr>
+                  <m:ctrlPr>
+                    <w:rPr>
+                      <w:rFonts w:ascii="Cambria Math" w:eastAsiaTheme="minorEastAsia" w:hAnsi="Cambria Math"/>
+                      <w:i/>
+                    </w:rPr>
+                  </m:ctrlPr>
+                </m:sSubPr>
+                <m:e>
+                  <m:r>
+                    <w:rPr>
+                      <w:rFonts w:ascii="Cambria Math" w:eastAsiaTheme="minorEastAsia" w:hAnsi="Cambria Math"/>
+                    </w:rPr>
+                    <m:t>Acc</m:t>
+                  </m:r>
+                </m:e>
+                <m:sub>
+                  <m:r>
+                    <w:rPr>
+                      <w:rFonts w:ascii="Cambria Math" w:eastAsiaTheme="minorEastAsia" w:hAnsi="Cambria Math"/>
+                    </w:rPr>
+                    <m:t>obs</m:t>
+                  </m:r>
+                </m:sub>
+              </m:sSub>
+              <m:r>
+                <w:rPr>
+                  <w:rFonts w:ascii="Cambria Math" w:eastAsiaTheme="minorEastAsia" w:hAnsi="Cambria Math"/>
+                </w:rPr>
+                <m:t>)P(</m:t>
+              </m:r>
+              <m:sSub>
+                <m:sSubPr>
+                  <m:ctrlPr>
+                    <w:rPr>
+                      <w:rFonts w:ascii="Cambria Math" w:eastAsiaTheme="minorEastAsia" w:hAnsi="Cambria Math"/>
+                      <w:i/>
+                    </w:rPr>
+                  </m:ctrlPr>
+                </m:sSubPr>
+                <m:e>
+                  <m:r>
+                    <w:rPr>
+                      <w:rFonts w:ascii="Cambria Math" w:eastAsiaTheme="minorEastAsia" w:hAnsi="Cambria Math"/>
+                    </w:rPr>
+                    <m:t>A</m:t>
+                  </m:r>
+                </m:e>
+                <m:sub>
+                  <m:r>
+                    <w:rPr>
+                      <w:rFonts w:ascii="Cambria Math" w:eastAsiaTheme="minorEastAsia" w:hAnsi="Cambria Math"/>
+                    </w:rPr>
+                    <m:t>L</m:t>
+                  </m:r>
+                </m:sub>
+              </m:sSub>
+              <m:r>
+                <w:rPr>
+                  <w:rFonts w:ascii="Cambria Math" w:eastAsiaTheme="minorEastAsia" w:hAnsi="Cambria Math"/>
+                </w:rPr>
+                <m:t>)+P</m:t>
+              </m:r>
+              <m:d>
+                <m:dPr>
+                  <m:ctrlPr>
+                    <w:rPr>
+                      <w:rFonts w:ascii="Cambria Math" w:eastAsiaTheme="minorEastAsia" w:hAnsi="Cambria Math"/>
+                      <w:i/>
+                    </w:rPr>
+                  </m:ctrlPr>
+                </m:dPr>
+                <m:e>
+                  <m:r>
+                    <w:rPr>
+                      <w:rFonts w:ascii="Cambria Math" w:eastAsiaTheme="minorEastAsia" w:hAnsi="Cambria Math"/>
+                    </w:rPr>
+                    <m:t>TR</m:t>
+                  </m:r>
+                </m:e>
+                <m:e>
+                  <m:r>
+                    <w:rPr>
+                      <w:rFonts w:ascii="Cambria Math" w:eastAsiaTheme="minorEastAsia" w:hAnsi="Cambria Math"/>
+                    </w:rPr>
+                    <m:t>OL</m:t>
+                  </m:r>
+                </m:e>
+              </m:d>
+              <m:r>
+                <w:rPr>
+                  <w:rFonts w:ascii="Cambria Math" w:eastAsiaTheme="minorEastAsia" w:hAnsi="Cambria Math"/>
+                </w:rPr>
+                <m:t>P</m:t>
+              </m:r>
+              <m:d>
+                <m:dPr>
+                  <m:ctrlPr>
+                    <w:rPr>
+                      <w:rFonts w:ascii="Cambria Math" w:eastAsiaTheme="minorEastAsia" w:hAnsi="Cambria Math"/>
+                      <w:i/>
+                    </w:rPr>
+                  </m:ctrlPr>
+                </m:dPr>
+                <m:e>
+                  <m:sSub>
+                    <m:sSubPr>
+                      <m:ctrlPr>
+                        <w:rPr>
+                          <w:rFonts w:ascii="Cambria Math" w:eastAsiaTheme="minorEastAsia" w:hAnsi="Cambria Math"/>
+                          <w:i/>
+                        </w:rPr>
+                      </m:ctrlPr>
+                    </m:sSubPr>
+                    <m:e>
+                      <m:r>
+                        <w:rPr>
+                          <w:rFonts w:ascii="Cambria Math" w:eastAsiaTheme="minorEastAsia" w:hAnsi="Cambria Math"/>
+                        </w:rPr>
+                        <m:t>A</m:t>
+                      </m:r>
+                    </m:e>
+                    <m:sub>
+                      <m:r>
+                        <w:rPr>
+                          <w:rFonts w:ascii="Cambria Math" w:eastAsiaTheme="minorEastAsia" w:hAnsi="Cambria Math"/>
+                        </w:rPr>
+                        <m:t>OL</m:t>
+                      </m:r>
+                    </m:sub>
+                  </m:sSub>
+                </m:e>
+              </m:d>
+              <m:r>
+                <w:rPr>
+                  <w:rFonts w:ascii="Cambria Math" w:eastAsiaTheme="minorEastAsia" w:hAnsi="Cambria Math"/>
+                </w:rPr>
+                <m:t>+P(TR|OR)</m:t>
+              </m:r>
+            </m:e>
+          </m:d>
+        </m:oMath>
+      </m:oMathPara>
+    </w:p>
+    <w:p>
+      <w:pPr>
+        <w:rPr>
+          <w:rFonts w:eastAsiaTheme="minorEastAsia"/>
+        </w:rPr>
+      </w:pPr>
+      <w:r>
+        <w:rPr>
+          <w:rFonts w:eastAsiaTheme="minorEastAsia"/>
+        </w:rPr>
+        <w:t xml:space="preserve">So we plugin </w:t>
+      </w:r>
+      <w:proofErr w:type="spellStart"/>
+      <w:r>
+        <w:rPr>
+          <w:rFonts w:eastAsiaTheme="minorEastAsia"/>
+        </w:rPr>
+        <w:t>Acc_obs</w:t>
+      </w:r>
+      <w:proofErr w:type="spellEnd"/>
+      <w:r>
+        <w:rPr>
+          <w:rFonts w:eastAsiaTheme="minorEastAsia"/>
+        </w:rPr>
+        <w:t>=.</w:t>
+      </w:r>
+      <w:proofErr w:type="gramStart"/>
+      <w:r>
+        <w:rPr>
+          <w:rFonts w:eastAsiaTheme="minorEastAsia"/>
+        </w:rPr>
+        <w:t>85,  RG</w:t>
+      </w:r>
+      <w:proofErr w:type="gramEnd"/>
+      <w:r>
+        <w:rPr>
+          <w:rFonts w:eastAsiaTheme="minorEastAsia"/>
+        </w:rPr>
+        <w:t xml:space="preserve">=10, RT=-100, P(AL)=1/3, P(AOL=1/3), P(AOR)=1/3, this would be the case where have no idea what the previous action was, then we would get an expected reward of -32.167. If we were confident that we opened one of the two doors, this would actually decrease our expected value, since it ensures that our observation is meaningless. In this case, the expected value would be -45. The </w:t>
+      </w:r>
+      <w:r>
+        <w:rPr>
+          <w:rFonts w:eastAsiaTheme="minorEastAsia"/>
+        </w:rPr>
+        <w:t>best-case</w:t>
+      </w:r>
+      <w:r>
+        <w:rPr>
+          <w:rFonts w:eastAsiaTheme="minorEastAsia"/>
+        </w:rPr>
+        <w:t xml:space="preserve"> scenario is when we know that the previous action was a Listen action, and the expected value is -6.5. If we do this same analysis for the expected reward of (OR|GL), we’d see the same results. Therefore, given the current setup, it is always best to take the Listen action. As we can see, this is what the policy learned to do.</w:t>
+      </w:r>
+    </w:p>
     <w:p/>
+    <w:p>
+      <w:r>
+        <w:t>One interesting thing that happens, however, happens when we change the</w:t>
+      </w:r>
+      <w:r>
+        <w:t xml:space="preserve"> reward function to be -52 for the Tiger, and +48 for the Gold</w:t>
+      </w:r>
+      <w:r>
+        <w:t xml:space="preserve">. We actually see the policy </w:t>
+      </w:r>
+      <w:r>
+        <w:rPr>
+          <w:i/>
+        </w:rPr>
+        <w:t>oscillate</w:t>
+      </w:r>
+      <w:r>
+        <w:t xml:space="preserve"> around opening left or choosing to listen. </w:t>
+      </w:r>
+    </w:p>
+    <w:p>
+      <w:r>
+        <w:rPr>
+          <w:noProof/>
+        </w:rPr>
+        <w:lastRenderedPageBreak/>
+        <w:drawing>
+          <wp:inline distT="0" distB="0" distL="0" distR="0" wp14:anchorId="38C6B53E" wp14:editId="0C45C7EE">
+            <wp:extent cx="2470254" cy="4305300"/>
+            <wp:effectExtent l="0" t="0" r="6350" b="0"/>
+            <wp:docPr id="3" name="Picture 3"/>
+            <wp:cNvGraphicFramePr>
+              <a:graphicFrameLocks xmlns:a="http://schemas.openxmlformats.org/drawingml/2006/main" noChangeAspect="1"/>
+            </wp:cNvGraphicFramePr>
+            <a:graphic xmlns:a="http://schemas.openxmlformats.org/drawingml/2006/main">
+              <a:graphicData uri="http://schemas.openxmlformats.org/drawingml/2006/picture">
+                <pic:pic xmlns:pic="http://schemas.openxmlformats.org/drawingml/2006/picture">
+                  <pic:nvPicPr>
+                    <pic:cNvPr id="1" name=""/>
+                    <pic:cNvPicPr/>
+                  </pic:nvPicPr>
+                  <pic:blipFill>
+                    <a:blip r:embed="rId9"/>
+                    <a:stretch>
+                      <a:fillRect/>
+                    </a:stretch>
+                  </pic:blipFill>
+                  <pic:spPr>
+                    <a:xfrm>
+                      <a:off x="0" y="0"/>
+                      <a:ext cx="2470944" cy="4306503"/>
+                    </a:xfrm>
+                    <a:prstGeom prst="rect">
+                      <a:avLst/>
+                    </a:prstGeom>
+                  </pic:spPr>
+                </pic:pic>
+              </a:graphicData>
+            </a:graphic>
+          </wp:inline>
+        </w:drawing>
+      </w:r>
+    </w:p>
+    <w:p>
+      <w:r>
+        <w:rPr>
+          <w:noProof/>
+        </w:rPr>
+        <w:drawing>
+          <wp:inline distT="0" distB="0" distL="0" distR="0" wp14:anchorId="52D5344E" wp14:editId="602FF977">
+            <wp:extent cx="5943600" cy="3155950"/>
+            <wp:effectExtent l="0" t="0" r="0" b="6350"/>
+            <wp:docPr id="5" name="Picture 5"/>
+            <wp:cNvGraphicFramePr>
+              <a:graphicFrameLocks xmlns:a="http://schemas.openxmlformats.org/drawingml/2006/main" noChangeAspect="1"/>
+            </wp:cNvGraphicFramePr>
+            <a:graphic xmlns:a="http://schemas.openxmlformats.org/drawingml/2006/main">
+              <a:graphicData uri="http://schemas.openxmlformats.org/drawingml/2006/picture">
+                <pic:pic xmlns:pic="http://schemas.openxmlformats.org/drawingml/2006/picture">
+                  <pic:nvPicPr>
+                    <pic:cNvPr id="1" name=""/>
+                    <pic:cNvPicPr/>
+                  </pic:nvPicPr>
+                  <pic:blipFill>
+                    <a:blip r:embed="rId10"/>
+                    <a:stretch>
+                      <a:fillRect/>
+                    </a:stretch>
+                  </pic:blipFill>
+                  <pic:spPr>
+                    <a:xfrm>
+                      <a:off x="0" y="0"/>
+                      <a:ext cx="5943600" cy="3155950"/>
+                    </a:xfrm>
+                    <a:prstGeom prst="rect">
+                      <a:avLst/>
+                    </a:prstGeom>
+                  </pic:spPr>
+                </pic:pic>
+              </a:graphicData>
+            </a:graphic>
+          </wp:inline>
+        </w:drawing>
+      </w:r>
+    </w:p>
+    <w:p/>
+    <w:p>
+      <w:r>
+        <w:t xml:space="preserve">Intuitively, we can imagine why this might happen. The policy learns to always listen, as we mentioned before. </w:t>
+      </w:r>
+      <w:r>
+        <w:t xml:space="preserve">Previously, when we computed the expected reward for OL|GL, we saw that even when we </w:t>
+      </w:r>
+      <w:r>
+        <w:rPr>
+          <w:i/>
+        </w:rPr>
+        <w:t>know</w:t>
+      </w:r>
+      <w:r>
+        <w:t xml:space="preserve"> that the previous action was Listen, the best we can expect is -6.5 </w:t>
+      </w:r>
+      <w:r>
+        <w:lastRenderedPageBreak/>
+        <w:t xml:space="preserve">However, let’s say that we change the Tiger reward to be -52, and the Gold reward to be 48. </w:t>
+      </w:r>
+      <w:r>
+        <w:t xml:space="preserve">Then, when we know the previous action was Listen, our expected reward becomes 33. </w:t>
+      </w:r>
+      <w:r>
+        <w:t xml:space="preserve">Therefore, the </w:t>
+      </w:r>
+      <w:r>
+        <w:rPr>
+          <w:i/>
+        </w:rPr>
+        <w:t>best</w:t>
+      </w:r>
+      <w:r>
+        <w:t xml:space="preserve"> action, </w:t>
+      </w:r>
+      <w:r>
+        <w:rPr>
+          <w:i/>
+        </w:rPr>
+        <w:t>given</w:t>
+      </w:r>
+      <w:r>
+        <w:t xml:space="preserve"> that the policy </w:t>
+      </w:r>
+      <w:r>
+        <w:rPr>
+          <w:i/>
+        </w:rPr>
+        <w:t>only</w:t>
+      </w:r>
+      <w:r>
+        <w:t xml:space="preserve"> listens, is to open left/right on GR/GL. Therefore, assuming epsilon greedy is used, the Q-values of OL/OR will slowly migrate towards being larger than L</w:t>
+      </w:r>
+      <w:r>
+        <w:t>. Once OL/OR surpasses L, things change. At this point, the best action is now to Listen. This is because we can no longer assume that the previous action was Listen. In fact, we can assume that the previous action was OL/OR, which resets the location of the tiger and produces an uninformative observation. Because of this phenomenon, we see the policy oscillate back and forth between choosing Listen as the best action, and OL/OR.</w:t>
+      </w:r>
+    </w:p>
+    <w:p/>
+    <w:p>
+      <w:pPr>
+        <w:rPr>
+          <w:b/>
+        </w:rPr>
+      </w:pPr>
+      <w:proofErr w:type="spellStart"/>
+      <w:r>
+        <w:rPr>
+          <w:b/>
+        </w:rPr>
+        <w:t>ObsSeq</w:t>
+      </w:r>
+      <w:proofErr w:type="spellEnd"/>
+    </w:p>
+    <w:p>
+      <w:pPr>
+        <w:ind w:left="360"/>
+      </w:pPr>
+      <w:r>
+        <w:lastRenderedPageBreak/>
+        <w:drawing>
+          <wp:inline distT="0" distB="0" distL="0" distR="0" wp14:anchorId="409FC373" wp14:editId="4DCAB803">
+            <wp:extent cx="5408295" cy="8229600"/>
+            <wp:effectExtent l="0" t="0" r="1905" b="0"/>
+            <wp:docPr id="4" name="Picture 4"/>
+            <wp:cNvGraphicFramePr>
+              <a:graphicFrameLocks xmlns:a="http://schemas.openxmlformats.org/drawingml/2006/main" noChangeAspect="1"/>
+            </wp:cNvGraphicFramePr>
+            <a:graphic xmlns:a="http://schemas.openxmlformats.org/drawingml/2006/main">
+              <a:graphicData uri="http://schemas.openxmlformats.org/drawingml/2006/picture">
+                <pic:pic xmlns:pic="http://schemas.openxmlformats.org/drawingml/2006/picture">
+                  <pic:nvPicPr>
+                    <pic:cNvPr id="1" name=""/>
+                    <pic:cNvPicPr/>
+                  </pic:nvPicPr>
+                  <pic:blipFill>
+                    <a:blip r:embed="rId11"/>
+                    <a:stretch>
+                      <a:fillRect/>
+                    </a:stretch>
+                  </pic:blipFill>
+                  <pic:spPr>
+                    <a:xfrm>
+                      <a:off x="0" y="0"/>
+                      <a:ext cx="5408295" cy="8229600"/>
+                    </a:xfrm>
+                    <a:prstGeom prst="rect">
+                      <a:avLst/>
+                    </a:prstGeom>
+                  </pic:spPr>
+                </pic:pic>
+              </a:graphicData>
+            </a:graphic>
+          </wp:inline>
+        </w:drawing>
+      </w:r>
+    </w:p>
+    <w:p>
+      <w:pPr>
+        <w:ind w:left="360"/>
+      </w:pPr>
+      <w:r>
+        <w:lastRenderedPageBreak/>
+        <w:drawing>
+          <wp:inline distT="0" distB="0" distL="0" distR="0" wp14:anchorId="119FB677" wp14:editId="0DE2E936">
+            <wp:extent cx="5943600" cy="3209925"/>
+            <wp:effectExtent l="0" t="0" r="0" b="3175"/>
+            <wp:docPr id="6" name="Picture 6"/>
+            <wp:cNvGraphicFramePr>
+              <a:graphicFrameLocks xmlns:a="http://schemas.openxmlformats.org/drawingml/2006/main" noChangeAspect="1"/>
+            </wp:cNvGraphicFramePr>
+            <a:graphic xmlns:a="http://schemas.openxmlformats.org/drawingml/2006/main">
+              <a:graphicData uri="http://schemas.openxmlformats.org/drawingml/2006/picture">
+                <pic:pic xmlns:pic="http://schemas.openxmlformats.org/drawingml/2006/picture">
+                  <pic:nvPicPr>
+                    <pic:cNvPr id="1" name=""/>
+                    <pic:cNvPicPr/>
+                  </pic:nvPicPr>
+                  <pic:blipFill>
+                    <a:blip r:embed="rId12"/>
+                    <a:stretch>
+                      <a:fillRect/>
+                    </a:stretch>
+                  </pic:blipFill>
+                  <pic:spPr>
+                    <a:xfrm>
+                      <a:off x="0" y="0"/>
+                      <a:ext cx="5943600" cy="3209925"/>
+                    </a:xfrm>
+                    <a:prstGeom prst="rect">
+                      <a:avLst/>
+                    </a:prstGeom>
+                  </pic:spPr>
+                </pic:pic>
+              </a:graphicData>
+            </a:graphic>
+          </wp:inline>
+        </w:drawing>
+      </w:r>
+    </w:p>
+    <w:p>
+      <w:r>
+        <w:t xml:space="preserve">Similar to the </w:t>
+      </w:r>
+      <w:proofErr w:type="spellStart"/>
+      <w:r>
+        <w:t>ObsSingle</w:t>
+      </w:r>
+      <w:proofErr w:type="spellEnd"/>
+      <w:r>
+        <w:t>, observations alone are not enough to represent the true state. Therefore, the final policy is suboptimal, and only learns to Listen.</w:t>
+      </w:r>
+    </w:p>
+    <w:p/>
+    <w:p>
+      <w:pPr>
+        <w:rPr>
+          <w:b/>
+        </w:rPr>
+      </w:pPr>
+      <w:proofErr w:type="spellStart"/>
+      <w:r>
+        <w:rPr>
+          <w:b/>
+        </w:rPr>
+        <w:t>ObsActSeq</w:t>
+      </w:r>
+      <w:proofErr w:type="spellEnd"/>
+    </w:p>
     <w:p>
       <w:pPr>
         <w:pStyle w:val="ListParagraph"/>
@@ -967,7 +2652,7 @@
         </w:numPr>
       </w:pPr>
       <w:r>
-        <w:t>Show final policy learned</w:t>
+        <w:t>Show converged policy</w:t>
       </w:r>
     </w:p>
     <w:p>
@@ -979,15 +2664,7 @@
         </w:numPr>
       </w:pPr>
       <w:r>
-        <w:t xml:space="preserve">Explain why this makes sense – choosing OL or </w:t>
-      </w:r>
-      <w:proofErr w:type="spellStart"/>
-      <w:r>
-        <w:t>OR</w:t>
-      </w:r>
-      <w:proofErr w:type="spellEnd"/>
-      <w:r>
-        <w:t xml:space="preserve"> has a (.85)(10)+(.15)(-100)=-6.5 expected next value, whereas Listen has a -1 expected next value.</w:t>
+        <w:t>Show why this makes sense.</w:t>
       </w:r>
     </w:p>
     <w:p>
@@ -999,23 +2676,8 @@
         </w:numPr>
       </w:pPr>
       <w:r>
-        <w:t>If we change the reward function to be +50 for the gold and -50 for the Tiger, how does our converged policy change?</w:t>
-      </w:r>
-    </w:p>
-    <w:p>
-      <w:pPr>
-        <w:rPr>
-          <w:b/>
-        </w:rPr>
-      </w:pPr>
-      <w:proofErr w:type="spellStart"/>
-      <w:r>
-        <w:rPr>
-          <w:b/>
-        </w:rPr>
-        <w:t>ObsSeq</w:t>
-      </w:r>
-      <w:proofErr w:type="spellEnd"/>
+        <w:t>Show all non-listen best actions</w:t>
+      </w:r>
     </w:p>
     <w:p>
       <w:pPr>
@@ -1026,7 +2688,79 @@
         </w:numPr>
       </w:pPr>
       <w:r>
-        <w:t>Show progression of Q values</w:t>
+        <w:t xml:space="preserve">For 4 </w:t>
+      </w:r>
+      <w:proofErr w:type="spellStart"/>
+      <w:r>
+        <w:t>seq</w:t>
+      </w:r>
+      <w:proofErr w:type="spellEnd"/>
+      <w:r>
+        <w:t>, do we see any non-listen best actions for &lt;L-GL, L-GR, L-GR, L-GR&gt;?</w:t>
+      </w:r>
+    </w:p>
+    <w:p>
+      <w:pPr>
+        <w:pStyle w:val="ListParagraph"/>
+        <w:numPr>
+          <w:ilvl w:val="1"/>
+          <w:numId w:val="1"/>
+        </w:numPr>
+      </w:pPr>
+      <w:r>
+        <w:t>At what sequence length do we start to see this?</w:t>
+      </w:r>
+    </w:p>
+    <w:p>
+      <w:pPr>
+        <w:rPr>
+          <w:b/>
+        </w:rPr>
+      </w:pPr>
+      <w:r>
+        <w:rPr>
+          <w:b/>
+        </w:rPr>
+        <w:t>Conclusion</w:t>
+      </w:r>
+    </w:p>
+    <w:p>
+      <w:pPr>
+        <w:ind w:firstLine="720"/>
+      </w:pPr>
+      <w:r>
+        <w:t xml:space="preserve">The Tiger Environment is a tricky problem because the same observation can result from different states, since the observation is dependent on the action taken by the agent. Therefore, if the agent is going to represent its belief state using a history, it is not merely enough to keep track of each of the observations. The agent must also keep track of its actions as well. This hypothesis was confirmed in our results, namely, that the </w:t>
+      </w:r>
+      <w:proofErr w:type="spellStart"/>
+      <w:r>
+        <w:t>QLearnerObsActSeq</w:t>
+      </w:r>
+      <w:proofErr w:type="spellEnd"/>
+      <w:r>
+        <w:t xml:space="preserve"> was the only algorithm capable of learning the optimal policy. </w:t>
+      </w:r>
+      <w:r>
+        <w:t>The issue with this algorithm, however, is that the size of the Q-function increases (exponentially?).</w:t>
+      </w:r>
+      <w:r>
+        <w:t xml:space="preserve"> </w:t>
+      </w:r>
+      <w:r>
+        <w:t>It is possible to mitigate the size issue, by approximating the state representation. For example, we could approximate the Q function using a deep neural network. In fact, this is exactly what Deep Q Learners (DQNs) do.</w:t>
+      </w:r>
+    </w:p>
+    <w:p/>
+    <w:p>
+      <w:pPr>
+        <w:rPr>
+          <w:b/>
+        </w:rPr>
+      </w:pPr>
+      <w:r>
+        <w:rPr>
+          <w:b/>
+        </w:rPr>
+        <w:t>Possible TODOs</w:t>
       </w:r>
     </w:p>
     <w:p>
@@ -1036,204 +2770,12 @@
           <w:ilvl w:val="0"/>
           <w:numId w:val="1"/>
         </w:numPr>
-      </w:pPr>
-      <w:r>
-        <w:t>Show converged policy</w:t>
-      </w:r>
-    </w:p>
-    <w:p>
-      <w:pPr>
-        <w:pStyle w:val="ListParagraph"/>
-        <w:numPr>
-          <w:ilvl w:val="0"/>
-          <w:numId w:val="1"/>
-        </w:numPr>
-      </w:pPr>
-      <w:r>
-        <w:t>Explain why this makes sense - …</w:t>
-      </w:r>
-    </w:p>
-    <w:p>
-      <w:pPr>
-        <w:pStyle w:val="ListParagraph"/>
-        <w:numPr>
-          <w:ilvl w:val="0"/>
-          <w:numId w:val="1"/>
-        </w:numPr>
-      </w:pPr>
-      <w:r>
-        <w:t>Interesting point</w:t>
-      </w:r>
-    </w:p>
-    <w:p>
-      <w:pPr>
-        <w:pStyle w:val="ListParagraph"/>
-        <w:numPr>
-          <w:ilvl w:val="1"/>
-          <w:numId w:val="1"/>
-        </w:numPr>
-      </w:pPr>
-      <w:r>
-        <w:t>When the policy is to always Listen, then the best action after seeing at least two consecutive GLs would be to OR. Therefore, shouldn’t we see the policy oscillate back and forth between always Listening and OL/OR after consecutive GR/GLs?</w:t>
-      </w:r>
-    </w:p>
-    <w:p>
-      <w:pPr>
-        <w:pStyle w:val="ListParagraph"/>
-        <w:numPr>
-          <w:ilvl w:val="1"/>
-          <w:numId w:val="1"/>
-        </w:numPr>
-      </w:pPr>
-      <w:r>
-        <w:t>How can we test this?</w:t>
-      </w:r>
-    </w:p>
-    <w:p>
-      <w:pPr>
         <w:rPr>
           <w:b/>
         </w:rPr>
       </w:pPr>
-      <w:proofErr w:type="spellStart"/>
-      <w:r>
-        <w:rPr>
-          <w:b/>
-        </w:rPr>
-        <w:t>ObsActSeq</w:t>
-      </w:r>
-      <w:proofErr w:type="spellEnd"/>
-    </w:p>
-    <w:p>
-      <w:pPr>
-        <w:pStyle w:val="ListParagraph"/>
-        <w:numPr>
-          <w:ilvl w:val="0"/>
-          <w:numId w:val="1"/>
-        </w:numPr>
-      </w:pPr>
-      <w:r>
-        <w:t>Show progression of Q values</w:t>
-      </w:r>
-    </w:p>
-    <w:p>
-      <w:pPr>
-        <w:pStyle w:val="ListParagraph"/>
-        <w:numPr>
-          <w:ilvl w:val="0"/>
-          <w:numId w:val="1"/>
-        </w:numPr>
-      </w:pPr>
-      <w:r>
-        <w:t>Show converged policy</w:t>
-      </w:r>
-    </w:p>
-    <w:p>
-      <w:pPr>
-        <w:pStyle w:val="ListParagraph"/>
-        <w:numPr>
-          <w:ilvl w:val="0"/>
-          <w:numId w:val="1"/>
-        </w:numPr>
-      </w:pPr>
-      <w:r>
-        <w:t>Show why this makes sense.</w:t>
-      </w:r>
-    </w:p>
-    <w:p>
-      <w:pPr>
-        <w:pStyle w:val="ListParagraph"/>
-        <w:numPr>
-          <w:ilvl w:val="0"/>
-          <w:numId w:val="1"/>
-        </w:numPr>
-      </w:pPr>
-      <w:r>
-        <w:t>Show all non-listen best actions</w:t>
-      </w:r>
-    </w:p>
-    <w:p>
-      <w:pPr>
-        <w:pStyle w:val="ListParagraph"/>
-        <w:numPr>
-          <w:ilvl w:val="0"/>
-          <w:numId w:val="1"/>
-        </w:numPr>
-      </w:pPr>
-      <w:r>
-        <w:t xml:space="preserve">For 4 </w:t>
-      </w:r>
-      <w:proofErr w:type="spellStart"/>
-      <w:r>
-        <w:t>seq</w:t>
-      </w:r>
-      <w:proofErr w:type="spellEnd"/>
-      <w:r>
-        <w:t>, do we see any non-listen best actions for &lt;L-GL, L-GR, L-GR, L-GR&gt;?</w:t>
-      </w:r>
-    </w:p>
-    <w:p>
-      <w:pPr>
-        <w:pStyle w:val="ListParagraph"/>
-        <w:numPr>
-          <w:ilvl w:val="1"/>
-          <w:numId w:val="1"/>
-        </w:numPr>
-      </w:pPr>
-      <w:r>
-        <w:t>At what sequence length do we start to see this?</w:t>
-      </w:r>
-    </w:p>
-    <w:p>
-      <w:pPr>
-        <w:rPr>
-          <w:b/>
-        </w:rPr>
-      </w:pPr>
-      <w:r>
-        <w:rPr>
-          <w:b/>
-        </w:rPr>
-        <w:t>Conclusion</w:t>
-      </w:r>
-    </w:p>
-    <w:p>
-      <w:pPr>
-        <w:ind w:firstLine="720"/>
-      </w:pPr>
-      <w:r>
-        <w:t xml:space="preserve">The Tiger Environment is a tricky problem because the same observation can result from different states, since the observation is dependent on the action taken by the agent. Therefore, if the agent is going to represent its belief state using a history, it is not merely enough to keep track of each of the observations. The agent must also keep track of its actions as well. This hypothesis was confirmed in our results, namely, that the </w:t>
-      </w:r>
-      <w:proofErr w:type="spellStart"/>
-      <w:r>
-        <w:t>QLearnerObsActSeq</w:t>
-      </w:r>
-      <w:proofErr w:type="spellEnd"/>
-      <w:r>
-        <w:t xml:space="preserve"> was the only algorithm capable of learning the optimal policy. </w:t>
-      </w:r>
-      <w:r>
-        <w:t>The issue with this algorithm, however, is that the size of the Q-function increases (exponentially?).</w:t>
-      </w:r>
-      <w:r>
-        <w:t xml:space="preserve"> </w:t>
-      </w:r>
-      <w:r>
-        <w:t>It is possible to mitigate the size issue, by approximating the state representation. For example, we could approximate the Q function using a deep neural network. In fact, this is exactly what Deep Q Learners (DQNs) do.</w:t>
-      </w:r>
-    </w:p>
-    <w:p/>
-    <w:p>
-      <w:pPr>
-        <w:rPr>
-          <w:b/>
-        </w:rPr>
-      </w:pPr>
-      <w:r>
-        <w:rPr>
-          <w:b/>
-        </w:rPr>
-        <w:t>Possible TODOs</w:t>
+      <w:r>
+        <w:t>Compute how quickly each algorithm converges on optimal policy</w:t>
       </w:r>
     </w:p>
     <w:p>
@@ -2347,4 +3889,48 @@
     </a:ext>
   </a:extLst>
 </a:theme>
+</file>
+
+<file path=customXml/item1.xml><?xml version="1.0" encoding="utf-8"?>
+<b:Sources xmlns:b="http://schemas.openxmlformats.org/officeDocument/2006/bibliography" xmlns="http://schemas.openxmlformats.org/officeDocument/2006/bibliography" SelectedStyle="/APASixthEditionOfficeOnline.xsl" StyleName="APA" Version="6">
+  <b:Source>
+    <b:Tag>Kae98</b:Tag>
+    <b:SourceType>JournalArticle</b:SourceType>
+    <b:Guid>{41407EA7-991C-1A4D-9A36-AF4A0A716B12}</b:Guid>
+    <b:Author>
+      <b:Author>
+        <b:NameList>
+          <b:Person>
+            <b:Last>Kaelbling</b:Last>
+            <b:Middle>Leslie</b:Middle>
+            <b:First>Pack</b:First>
+          </b:Person>
+          <b:Person>
+            <b:Last>Littman</b:Last>
+            <b:Middle>L</b:Middle>
+            <b:First>Michael</b:First>
+          </b:Person>
+          <b:Person>
+            <b:Last>Cassandra</b:Last>
+            <b:Middle>R</b:Middle>
+            <b:First>Anthony</b:First>
+          </b:Person>
+        </b:NameList>
+      </b:Author>
+    </b:Author>
+    <b:Title>Planning and acting in partially observable stochastic domains</b:Title>
+    <b:Year>1998</b:Year>
+    <b:JournalName>Elsevier Science B.V.</b:JournalName>
+    <b:LCID>en-US</b:LCID>
+    <b:RefOrder>1</b:RefOrder>
+  </b:Source>
+</b:Sources>
+</file>
+
+<file path=customXml/itemProps1.xml><?xml version="1.0" encoding="utf-8"?>
+<ds:datastoreItem xmlns:ds="http://schemas.openxmlformats.org/officeDocument/2006/customXml" ds:itemID="{FC19175D-6C9B-0446-8ED4-DA7BEA608B03}">
+  <ds:schemaRefs>
+    <ds:schemaRef ds:uri="http://schemas.openxmlformats.org/officeDocument/2006/bibliography"/>
+  </ds:schemaRefs>
+</ds:datastoreItem>
 </file>
</xml_diff>